<commit_message>
Update documents and fix typos in English and Science materials; remove unused PDF file.
</commit_message>
<xml_diff>
--- a/Received/2/2, eng ii.docx
+++ b/Received/2/2, eng ii.docx
@@ -93,27 +93,7 @@
                                 <w:sz w:val="28"/>
                                 <w:szCs w:val="28"/>
                               </w:rPr>
-                              <w:t>D-</w:t>
-                            </w:r>
-                            <w:r>
-                              <w:rPr>
-                                <w:rFonts w:ascii="Times New Roman" w:hAnsi="Times New Roman" w:cs="Times New Roman"/>
-                                <w:b/>
-                                <w:bCs/>
-                                <w:sz w:val="28"/>
-                                <w:szCs w:val="28"/>
-                              </w:rPr>
-                              <w:t>1</w:t>
-                            </w:r>
-                            <w:r>
-                              <w:rPr>
-                                <w:rFonts w:ascii="Times New Roman" w:hAnsi="Times New Roman" w:cs="Times New Roman"/>
-                                <w:b/>
-                                <w:bCs/>
-                                <w:sz w:val="28"/>
-                                <w:szCs w:val="28"/>
-                              </w:rPr>
-                              <w:t>0</w:t>
+                              <w:t>D-10</w:t>
                             </w:r>
                           </w:p>
                         </w:txbxContent>
@@ -302,7 +282,23 @@
           <w:rFonts w:ascii="Times New Roman" w:hAnsi="Times New Roman" w:cs="Times New Roman"/>
           <w:b/>
         </w:rPr>
-        <w:t>Ratnanagar-7, Sauraha, Chitwan</w:t>
+        <w:t xml:space="preserve">Ratnanagar-7, </w:t>
+      </w:r>
+      <w:proofErr w:type="spellStart"/>
+      <w:r>
+        <w:rPr>
+          <w:rFonts w:ascii="Times New Roman" w:hAnsi="Times New Roman" w:cs="Times New Roman"/>
+          <w:b/>
+        </w:rPr>
+        <w:t>Sauraha</w:t>
+      </w:r>
+      <w:proofErr w:type="spellEnd"/>
+      <w:r>
+        <w:rPr>
+          <w:rFonts w:ascii="Times New Roman" w:hAnsi="Times New Roman" w:cs="Times New Roman"/>
+          <w:b/>
+        </w:rPr>
+        <w:t>, Chitwan</w:t>
       </w:r>
     </w:p>
     <w:p>
@@ -1162,7 +1158,25 @@
           <w:sz w:val="32"/>
           <w:szCs w:val="28"/>
         </w:rPr>
-        <w:t xml:space="preserve">   i) Chocolates </w:t>
+        <w:t xml:space="preserve">   </w:t>
+      </w:r>
+      <w:proofErr w:type="spellStart"/>
+      <w:r>
+        <w:rPr>
+          <w:rFonts w:ascii="Times New Roman" w:hAnsi="Times New Roman" w:cs="Times New Roman"/>
+          <w:sz w:val="32"/>
+          <w:szCs w:val="28"/>
+        </w:rPr>
+        <w:t>i</w:t>
+      </w:r>
+      <w:proofErr w:type="spellEnd"/>
+      <w:r>
+        <w:rPr>
+          <w:rFonts w:ascii="Times New Roman" w:hAnsi="Times New Roman" w:cs="Times New Roman"/>
+          <w:sz w:val="32"/>
+          <w:szCs w:val="28"/>
+        </w:rPr>
+        <w:t xml:space="preserve">) Chocolates </w:t>
       </w:r>
       <w:r>
         <w:rPr>
@@ -1264,32 +1278,51 @@
           <w:sz w:val="32"/>
           <w:szCs w:val="28"/>
         </w:rPr>
-        <w:t xml:space="preserve">   i) deer  </w:t>
-      </w:r>
-      <w:r>
-        <w:rPr>
-          <w:rFonts w:ascii="Times New Roman" w:hAnsi="Times New Roman" w:cs="Times New Roman"/>
-          <w:sz w:val="32"/>
-          <w:szCs w:val="28"/>
-        </w:rPr>
         <w:t xml:space="preserve">   </w:t>
       </w:r>
-      <w:r>
-        <w:rPr>
-          <w:rFonts w:ascii="Times New Roman" w:hAnsi="Times New Roman" w:cs="Times New Roman"/>
-          <w:sz w:val="32"/>
-          <w:szCs w:val="28"/>
-        </w:rPr>
-        <w:tab/>
-      </w:r>
-      <w:r>
-        <w:rPr>
-          <w:rFonts w:ascii="Times New Roman" w:hAnsi="Times New Roman" w:cs="Times New Roman"/>
-          <w:sz w:val="32"/>
-          <w:szCs w:val="28"/>
-        </w:rPr>
-        <w:tab/>
-      </w:r>
+      <w:proofErr w:type="spellStart"/>
+      <w:r>
+        <w:rPr>
+          <w:rFonts w:ascii="Times New Roman" w:hAnsi="Times New Roman" w:cs="Times New Roman"/>
+          <w:sz w:val="32"/>
+          <w:szCs w:val="28"/>
+        </w:rPr>
+        <w:t>i</w:t>
+      </w:r>
+      <w:proofErr w:type="spellEnd"/>
+      <w:r>
+        <w:rPr>
+          <w:rFonts w:ascii="Times New Roman" w:hAnsi="Times New Roman" w:cs="Times New Roman"/>
+          <w:sz w:val="32"/>
+          <w:szCs w:val="28"/>
+        </w:rPr>
+        <w:t xml:space="preserve">) deer  </w:t>
+      </w:r>
+      <w:r>
+        <w:rPr>
+          <w:rFonts w:ascii="Times New Roman" w:hAnsi="Times New Roman" w:cs="Times New Roman"/>
+          <w:sz w:val="32"/>
+          <w:szCs w:val="28"/>
+        </w:rPr>
+        <w:t xml:space="preserve">   </w:t>
+      </w:r>
+      <w:r>
+        <w:rPr>
+          <w:rFonts w:ascii="Times New Roman" w:hAnsi="Times New Roman" w:cs="Times New Roman"/>
+          <w:sz w:val="32"/>
+          <w:szCs w:val="28"/>
+        </w:rPr>
+        <w:tab/>
+      </w:r>
+      <w:r>
+        <w:rPr>
+          <w:rFonts w:ascii="Times New Roman" w:hAnsi="Times New Roman" w:cs="Times New Roman"/>
+          <w:sz w:val="32"/>
+          <w:szCs w:val="28"/>
+        </w:rPr>
+        <w:tab/>
+      </w:r>
+      <w:proofErr w:type="gramStart"/>
       <w:r>
         <w:rPr>
           <w:rFonts w:ascii="Times New Roman" w:hAnsi="Times New Roman" w:cs="Times New Roman"/>
@@ -1305,7 +1338,16 @@
           <w:sz w:val="32"/>
           <w:szCs w:val="28"/>
         </w:rPr>
-        <w:t xml:space="preserve">ii) cat  </w:t>
+        <w:t>ii</w:t>
+      </w:r>
+      <w:proofErr w:type="gramEnd"/>
+      <w:r>
+        <w:rPr>
+          <w:rFonts w:ascii="Times New Roman" w:hAnsi="Times New Roman" w:cs="Times New Roman"/>
+          <w:sz w:val="32"/>
+          <w:szCs w:val="28"/>
+        </w:rPr>
+        <w:t xml:space="preserve">) cat  </w:t>
       </w:r>
       <w:r>
         <w:rPr>
@@ -1392,7 +1434,25 @@
           <w:sz w:val="32"/>
           <w:szCs w:val="28"/>
         </w:rPr>
-        <w:t xml:space="preserve">   i) spike   </w:t>
+        <w:t xml:space="preserve">   </w:t>
+      </w:r>
+      <w:proofErr w:type="spellStart"/>
+      <w:r>
+        <w:rPr>
+          <w:rFonts w:ascii="Times New Roman" w:hAnsi="Times New Roman" w:cs="Times New Roman"/>
+          <w:sz w:val="32"/>
+          <w:szCs w:val="28"/>
+        </w:rPr>
+        <w:t>i</w:t>
+      </w:r>
+      <w:proofErr w:type="spellEnd"/>
+      <w:r>
+        <w:rPr>
+          <w:rFonts w:ascii="Times New Roman" w:hAnsi="Times New Roman" w:cs="Times New Roman"/>
+          <w:sz w:val="32"/>
+          <w:szCs w:val="28"/>
+        </w:rPr>
+        <w:t xml:space="preserve">) spike   </w:t>
       </w:r>
       <w:r>
         <w:rPr>
@@ -1477,6 +1537,7 @@
         </w:rPr>
         <w:t xml:space="preserve">d) </w:t>
       </w:r>
+      <w:proofErr w:type="gramStart"/>
       <w:r>
         <w:rPr>
           <w:rFonts w:ascii="Times New Roman" w:hAnsi="Times New Roman" w:cs="Times New Roman"/>
@@ -1485,6 +1546,7 @@
         </w:rPr>
         <w:t>Caterpillars</w:t>
       </w:r>
+      <w:proofErr w:type="gramEnd"/>
       <w:r>
         <w:rPr>
           <w:rFonts w:ascii="Times New Roman" w:hAnsi="Times New Roman" w:cs="Times New Roman"/>
@@ -1510,24 +1572,52 @@
           <w:sz w:val="32"/>
           <w:szCs w:val="28"/>
         </w:rPr>
-        <w:t xml:space="preserve">   i)</w:t>
-      </w:r>
-      <w:r>
-        <w:rPr>
-          <w:rFonts w:ascii="Times New Roman" w:hAnsi="Times New Roman" w:cs="Times New Roman"/>
-          <w:sz w:val="32"/>
-          <w:szCs w:val="28"/>
-        </w:rPr>
-        <w:t xml:space="preserve"> holes  </w:t>
-      </w:r>
-      <w:r>
-        <w:rPr>
-          <w:rFonts w:ascii="Times New Roman" w:hAnsi="Times New Roman" w:cs="Times New Roman"/>
-          <w:sz w:val="32"/>
-          <w:szCs w:val="28"/>
-        </w:rPr>
-        <w:tab/>
-      </w:r>
+        <w:t xml:space="preserve">   </w:t>
+      </w:r>
+      <w:proofErr w:type="spellStart"/>
+      <w:r>
+        <w:rPr>
+          <w:rFonts w:ascii="Times New Roman" w:hAnsi="Times New Roman" w:cs="Times New Roman"/>
+          <w:sz w:val="32"/>
+          <w:szCs w:val="28"/>
+        </w:rPr>
+        <w:t>i</w:t>
+      </w:r>
+      <w:proofErr w:type="spellEnd"/>
+      <w:r>
+        <w:rPr>
+          <w:rFonts w:ascii="Times New Roman" w:hAnsi="Times New Roman" w:cs="Times New Roman"/>
+          <w:sz w:val="32"/>
+          <w:szCs w:val="28"/>
+        </w:rPr>
+        <w:t>)</w:t>
+      </w:r>
+      <w:r>
+        <w:rPr>
+          <w:rFonts w:ascii="Times New Roman" w:hAnsi="Times New Roman" w:cs="Times New Roman"/>
+          <w:sz w:val="32"/>
+          <w:szCs w:val="28"/>
+        </w:rPr>
+        <w:t xml:space="preserve"> </w:t>
+      </w:r>
+      <w:proofErr w:type="gramStart"/>
+      <w:r>
+        <w:rPr>
+          <w:rFonts w:ascii="Times New Roman" w:hAnsi="Times New Roman" w:cs="Times New Roman"/>
+          <w:sz w:val="32"/>
+          <w:szCs w:val="28"/>
+        </w:rPr>
+        <w:t xml:space="preserve">holes  </w:t>
+      </w:r>
+      <w:r>
+        <w:rPr>
+          <w:rFonts w:ascii="Times New Roman" w:hAnsi="Times New Roman" w:cs="Times New Roman"/>
+          <w:sz w:val="32"/>
+          <w:szCs w:val="28"/>
+        </w:rPr>
+        <w:tab/>
+      </w:r>
+      <w:proofErr w:type="gramEnd"/>
       <w:r>
         <w:rPr>
           <w:rFonts w:ascii="Times New Roman" w:hAnsi="Times New Roman" w:cs="Times New Roman"/>
@@ -1810,6 +1900,7 @@
           <w:szCs w:val="28"/>
         </w:rPr>
       </w:pPr>
+      <w:proofErr w:type="spellStart"/>
       <w:r>
         <w:rPr>
           <w:rFonts w:ascii="Times New Roman" w:hAnsi="Times New Roman" w:cs="Times New Roman"/>
@@ -1834,6 +1925,7 @@
         </w:rPr>
         <w:t>.</w:t>
       </w:r>
+      <w:proofErr w:type="spellEnd"/>
       <w:r>
         <w:rPr>
           <w:rFonts w:ascii="Times New Roman" w:hAnsi="Times New Roman" w:cs="Times New Roman"/>
@@ -1980,13 +2072,77 @@
                 <w:szCs w:val="28"/>
               </w:rPr>
             </w:pPr>
+            <w:proofErr w:type="gramStart"/>
             <w:r>
               <w:rPr>
                 <w:rFonts w:ascii="Times New Roman" w:hAnsi="Times New Roman" w:cs="Times New Roman"/>
                 <w:sz w:val="32"/>
                 <w:szCs w:val="28"/>
               </w:rPr>
-              <w:t xml:space="preserve">Wrong ,             Slow,            Sad ,                Poor ,                    Cold </w:t>
+              <w:t>Wrong ,</w:t>
+            </w:r>
+            <w:proofErr w:type="gramEnd"/>
+            <w:r>
+              <w:rPr>
+                <w:rFonts w:ascii="Times New Roman" w:hAnsi="Times New Roman" w:cs="Times New Roman"/>
+                <w:sz w:val="32"/>
+                <w:szCs w:val="28"/>
+              </w:rPr>
+              <w:t xml:space="preserve">             </w:t>
+            </w:r>
+            <w:proofErr w:type="gramStart"/>
+            <w:r>
+              <w:rPr>
+                <w:rFonts w:ascii="Times New Roman" w:hAnsi="Times New Roman" w:cs="Times New Roman"/>
+                <w:sz w:val="32"/>
+                <w:szCs w:val="28"/>
+              </w:rPr>
+              <w:t xml:space="preserve">Slow,   </w:t>
+            </w:r>
+            <w:proofErr w:type="gramEnd"/>
+            <w:r>
+              <w:rPr>
+                <w:rFonts w:ascii="Times New Roman" w:hAnsi="Times New Roman" w:cs="Times New Roman"/>
+                <w:sz w:val="32"/>
+                <w:szCs w:val="28"/>
+              </w:rPr>
+              <w:t xml:space="preserve">         </w:t>
+            </w:r>
+            <w:proofErr w:type="gramStart"/>
+            <w:r>
+              <w:rPr>
+                <w:rFonts w:ascii="Times New Roman" w:hAnsi="Times New Roman" w:cs="Times New Roman"/>
+                <w:sz w:val="32"/>
+                <w:szCs w:val="28"/>
+              </w:rPr>
+              <w:t>Sad ,</w:t>
+            </w:r>
+            <w:proofErr w:type="gramEnd"/>
+            <w:r>
+              <w:rPr>
+                <w:rFonts w:ascii="Times New Roman" w:hAnsi="Times New Roman" w:cs="Times New Roman"/>
+                <w:sz w:val="32"/>
+                <w:szCs w:val="28"/>
+              </w:rPr>
+              <w:t xml:space="preserve">                </w:t>
+            </w:r>
+            <w:proofErr w:type="gramStart"/>
+            <w:r>
+              <w:rPr>
+                <w:rFonts w:ascii="Times New Roman" w:hAnsi="Times New Roman" w:cs="Times New Roman"/>
+                <w:sz w:val="32"/>
+                <w:szCs w:val="28"/>
+              </w:rPr>
+              <w:t>Poor ,</w:t>
+            </w:r>
+            <w:proofErr w:type="gramEnd"/>
+            <w:r>
+              <w:rPr>
+                <w:rFonts w:ascii="Times New Roman" w:hAnsi="Times New Roman" w:cs="Times New Roman"/>
+                <w:sz w:val="32"/>
+                <w:szCs w:val="28"/>
+              </w:rPr>
+              <w:t xml:space="preserve">                    Cold </w:t>
             </w:r>
           </w:p>
         </w:tc>
@@ -2207,6 +2363,7 @@
         </w:rPr>
         <w:t xml:space="preserve">   </w:t>
       </w:r>
+      <w:proofErr w:type="spellStart"/>
       <w:r>
         <w:rPr>
           <w:rFonts w:ascii="Times New Roman" w:hAnsi="Times New Roman" w:cs="Times New Roman"/>
@@ -2231,6 +2388,7 @@
         </w:rPr>
         <w:t>.</w:t>
       </w:r>
+      <w:proofErr w:type="spellEnd"/>
       <w:r>
         <w:rPr>
           <w:rFonts w:ascii="Times New Roman" w:hAnsi="Times New Roman" w:cs="Times New Roman"/>
@@ -2656,13 +2814,33 @@
           <w:szCs w:val="28"/>
         </w:rPr>
       </w:pPr>
-      <w:r>
-        <w:rPr>
-          <w:rFonts w:ascii="Times New Roman" w:hAnsi="Times New Roman" w:cs="Times New Roman"/>
-          <w:sz w:val="32"/>
-          <w:szCs w:val="28"/>
-        </w:rPr>
-        <w:t xml:space="preserve">eg :- egg – </w:t>
+      <w:proofErr w:type="spellStart"/>
+      <w:proofErr w:type="gramStart"/>
+      <w:r>
+        <w:rPr>
+          <w:rFonts w:ascii="Times New Roman" w:hAnsi="Times New Roman" w:cs="Times New Roman"/>
+          <w:sz w:val="32"/>
+          <w:szCs w:val="28"/>
+        </w:rPr>
+        <w:t>eg</w:t>
+      </w:r>
+      <w:proofErr w:type="spellEnd"/>
+      <w:r>
+        <w:rPr>
+          <w:rFonts w:ascii="Times New Roman" w:hAnsi="Times New Roman" w:cs="Times New Roman"/>
+          <w:sz w:val="32"/>
+          <w:szCs w:val="28"/>
+        </w:rPr>
+        <w:t xml:space="preserve"> :</w:t>
+      </w:r>
+      <w:proofErr w:type="gramEnd"/>
+      <w:r>
+        <w:rPr>
+          <w:rFonts w:ascii="Times New Roman" w:hAnsi="Times New Roman" w:cs="Times New Roman"/>
+          <w:sz w:val="32"/>
+          <w:szCs w:val="28"/>
+        </w:rPr>
+        <w:t xml:space="preserve">- egg – </w:t>
       </w:r>
       <w:r>
         <w:rPr>
@@ -2896,8 +3074,18 @@
           <w:sz w:val="32"/>
           <w:szCs w:val="28"/>
         </w:rPr>
-        <w:t xml:space="preserve">  eg </w:t>
-      </w:r>
+        <w:t xml:space="preserve">  </w:t>
+      </w:r>
+      <w:proofErr w:type="spellStart"/>
+      <w:r>
+        <w:rPr>
+          <w:rFonts w:ascii="Times New Roman" w:hAnsi="Times New Roman" w:cs="Times New Roman"/>
+          <w:sz w:val="32"/>
+          <w:szCs w:val="28"/>
+        </w:rPr>
+        <w:t>eg</w:t>
+      </w:r>
+      <w:proofErr w:type="spellEnd"/>
       <w:r>
         <w:rPr>
           <w:rFonts w:ascii="Times New Roman" w:hAnsi="Times New Roman" w:cs="Times New Roman"/>
@@ -2917,6 +3105,15 @@
       <w:r>
         <w:rPr>
           <w:rFonts w:ascii="Times New Roman" w:hAnsi="Times New Roman" w:cs="Times New Roman"/>
+          <w:sz w:val="32"/>
+          <w:szCs w:val="28"/>
+        </w:rPr>
+        <w:t xml:space="preserve"> </w:t>
+      </w:r>
+      <w:proofErr w:type="gramStart"/>
+      <w:r>
+        <w:rPr>
+          <w:rFonts w:ascii="Times New Roman" w:hAnsi="Times New Roman" w:cs="Times New Roman"/>
           <w:b/>
           <w:bCs/>
           <w:sz w:val="32"/>
@@ -2925,6 +3122,7 @@
         </w:rPr>
         <w:t>An</w:t>
       </w:r>
+      <w:proofErr w:type="gramEnd"/>
       <w:r>
         <w:rPr>
           <w:rFonts w:ascii="Times New Roman" w:hAnsi="Times New Roman" w:cs="Times New Roman"/>
@@ -2986,7 +3184,24 @@
           <w:szCs w:val="28"/>
         </w:rPr>
         <w:tab/>
-        <w:t>c)_____parrot</w:t>
+      </w:r>
+      <w:proofErr w:type="gramStart"/>
+      <w:r>
+        <w:rPr>
+          <w:rFonts w:ascii="Times New Roman" w:hAnsi="Times New Roman" w:cs="Times New Roman"/>
+          <w:sz w:val="32"/>
+          <w:szCs w:val="28"/>
+        </w:rPr>
+        <w:t>c)_</w:t>
+      </w:r>
+      <w:proofErr w:type="gramEnd"/>
+      <w:r>
+        <w:rPr>
+          <w:rFonts w:ascii="Times New Roman" w:hAnsi="Times New Roman" w:cs="Times New Roman"/>
+          <w:sz w:val="32"/>
+          <w:szCs w:val="28"/>
+        </w:rPr>
+        <w:t>____parrot</w:t>
       </w:r>
       <w:r>
         <w:rPr>
@@ -3982,13 +4197,33 @@
           </mc:Fallback>
         </mc:AlternateContent>
       </w:r>
-      <w:r>
-        <w:rPr>
-          <w:rFonts w:ascii="Times New Roman" w:hAnsi="Times New Roman" w:cs="Times New Roman"/>
-          <w:sz w:val="32"/>
-          <w:szCs w:val="32"/>
-        </w:rPr>
-        <w:t>eg :- king –</w:t>
+      <w:proofErr w:type="spellStart"/>
+      <w:proofErr w:type="gramStart"/>
+      <w:r>
+        <w:rPr>
+          <w:rFonts w:ascii="Times New Roman" w:hAnsi="Times New Roman" w:cs="Times New Roman"/>
+          <w:sz w:val="32"/>
+          <w:szCs w:val="32"/>
+        </w:rPr>
+        <w:t>eg</w:t>
+      </w:r>
+      <w:proofErr w:type="spellEnd"/>
+      <w:r>
+        <w:rPr>
+          <w:rFonts w:ascii="Times New Roman" w:hAnsi="Times New Roman" w:cs="Times New Roman"/>
+          <w:sz w:val="32"/>
+          <w:szCs w:val="32"/>
+        </w:rPr>
+        <w:t xml:space="preserve"> :</w:t>
+      </w:r>
+      <w:proofErr w:type="gramEnd"/>
+      <w:r>
+        <w:rPr>
+          <w:rFonts w:ascii="Times New Roman" w:hAnsi="Times New Roman" w:cs="Times New Roman"/>
+          <w:sz w:val="32"/>
+          <w:szCs w:val="32"/>
+        </w:rPr>
+        <w:t>- king –</w:t>
       </w:r>
       <w:r>
         <w:rPr>
@@ -4808,13 +5043,33 @@
           <w:szCs w:val="32"/>
         </w:rPr>
       </w:pPr>
-      <w:r>
-        <w:rPr>
-          <w:rFonts w:ascii="Times New Roman" w:hAnsi="Times New Roman" w:cs="Times New Roman"/>
-          <w:sz w:val="32"/>
-          <w:szCs w:val="32"/>
-        </w:rPr>
-        <w:t xml:space="preserve">eg : - She </w:t>
+      <w:proofErr w:type="spellStart"/>
+      <w:proofErr w:type="gramStart"/>
+      <w:r>
+        <w:rPr>
+          <w:rFonts w:ascii="Times New Roman" w:hAnsi="Times New Roman" w:cs="Times New Roman"/>
+          <w:sz w:val="32"/>
+          <w:szCs w:val="32"/>
+        </w:rPr>
+        <w:t>eg</w:t>
+      </w:r>
+      <w:proofErr w:type="spellEnd"/>
+      <w:r>
+        <w:rPr>
+          <w:rFonts w:ascii="Times New Roman" w:hAnsi="Times New Roman" w:cs="Times New Roman"/>
+          <w:sz w:val="32"/>
+          <w:szCs w:val="32"/>
+        </w:rPr>
+        <w:t xml:space="preserve"> :</w:t>
+      </w:r>
+      <w:proofErr w:type="gramEnd"/>
+      <w:r>
+        <w:rPr>
+          <w:rFonts w:ascii="Times New Roman" w:hAnsi="Times New Roman" w:cs="Times New Roman"/>
+          <w:sz w:val="32"/>
+          <w:szCs w:val="32"/>
+        </w:rPr>
+        <w:t xml:space="preserve"> - She </w:t>
       </w:r>
       <w:r>
         <w:rPr>
@@ -4915,7 +5170,23 @@
           <w:sz w:val="32"/>
           <w:szCs w:val="32"/>
         </w:rPr>
-        <w:t xml:space="preserve">  a) They Play the guitar. </w:t>
+        <w:t xml:space="preserve">  a) They </w:t>
+      </w:r>
+      <w:r>
+        <w:rPr>
+          <w:rFonts w:ascii="Times New Roman" w:hAnsi="Times New Roman" w:cs="Times New Roman"/>
+          <w:sz w:val="32"/>
+          <w:szCs w:val="32"/>
+        </w:rPr>
+        <w:t>p</w:t>
+      </w:r>
+      <w:r>
+        <w:rPr>
+          <w:rFonts w:ascii="Times New Roman" w:hAnsi="Times New Roman" w:cs="Times New Roman"/>
+          <w:sz w:val="32"/>
+          <w:szCs w:val="32"/>
+        </w:rPr>
+        <w:t xml:space="preserve">lay the guitar. </w:t>
       </w:r>
       <w:r>
         <w:rPr>
@@ -4991,7 +5262,23 @@
           <w:sz w:val="32"/>
           <w:szCs w:val="32"/>
         </w:rPr>
-        <w:t xml:space="preserve">  c) We write ourselves                   ________________</w:t>
+        <w:t xml:space="preserve">  c) We write ourselves</w:t>
+      </w:r>
+      <w:r>
+        <w:rPr>
+          <w:rFonts w:ascii="Times New Roman" w:hAnsi="Times New Roman" w:cs="Times New Roman"/>
+          <w:sz w:val="32"/>
+          <w:szCs w:val="32"/>
+        </w:rPr>
+        <w:t>.</w:t>
+      </w:r>
+      <w:r>
+        <w:rPr>
+          <w:rFonts w:ascii="Times New Roman" w:hAnsi="Times New Roman" w:cs="Times New Roman"/>
+          <w:sz w:val="32"/>
+          <w:szCs w:val="32"/>
+        </w:rPr>
+        <w:t xml:space="preserve">                   ________________</w:t>
       </w:r>
     </w:p>
     <w:p>
@@ -5099,13 +5386,13 @@
           <w:szCs w:val="32"/>
         </w:rPr>
         <w:drawing>
-          <wp:anchor distT="0" distB="0" distL="114300" distR="114300" simplePos="0" relativeHeight="251664384" behindDoc="1" locked="0" layoutInCell="1" allowOverlap="1" wp14:anchorId="283DE7D8" wp14:editId="69F4246E">
+          <wp:anchor distT="0" distB="0" distL="114300" distR="114300" simplePos="0" relativeHeight="251664384" behindDoc="1" locked="0" layoutInCell="1" allowOverlap="1" wp14:anchorId="283DE7D8" wp14:editId="2E65F17E">
             <wp:simplePos x="0" y="0"/>
             <wp:positionH relativeFrom="margin">
-              <wp:posOffset>4561840</wp:posOffset>
+              <wp:posOffset>4733290</wp:posOffset>
             </wp:positionH>
             <wp:positionV relativeFrom="paragraph">
-              <wp:posOffset>173990</wp:posOffset>
+              <wp:posOffset>97790</wp:posOffset>
             </wp:positionV>
             <wp:extent cx="1019175" cy="723900"/>
             <wp:effectExtent l="0" t="0" r="9525" b="0"/>
@@ -5186,6 +5473,7 @@
         </w:rPr>
         <w:t xml:space="preserve"> </w:t>
       </w:r>
+      <w:proofErr w:type="spellStart"/>
       <w:r>
         <w:rPr>
           <w:rFonts w:ascii="Times New Roman" w:hAnsi="Times New Roman" w:cs="Times New Roman"/>
@@ -5210,24 +5498,76 @@
         </w:rPr>
         <w:t>.</w:t>
       </w:r>
-      <w:r>
-        <w:rPr>
-          <w:rFonts w:ascii="Times New Roman" w:hAnsi="Times New Roman" w:cs="Times New Roman"/>
-          <w:sz w:val="32"/>
-          <w:szCs w:val="32"/>
-        </w:rPr>
-        <w:t xml:space="preserve"> The mouse is </w:t>
-      </w:r>
-      <w:r>
-        <w:rPr>
-          <w:rFonts w:ascii="Times New Roman" w:hAnsi="Times New Roman" w:cs="Times New Roman"/>
-          <w:b/>
-          <w:bCs/>
+      <w:proofErr w:type="spellEnd"/>
+      <w:r>
+        <w:rPr>
+          <w:rFonts w:ascii="Times New Roman" w:hAnsi="Times New Roman" w:cs="Times New Roman"/>
+          <w:sz w:val="32"/>
+          <w:szCs w:val="32"/>
+        </w:rPr>
+        <w:t xml:space="preserve"> The mouse </w:t>
+      </w:r>
+      <w:proofErr w:type="gramStart"/>
+      <w:r>
+        <w:rPr>
+          <w:rFonts w:ascii="Times New Roman" w:hAnsi="Times New Roman" w:cs="Times New Roman"/>
+          <w:sz w:val="32"/>
+          <w:szCs w:val="32"/>
+        </w:rPr>
+        <w:t xml:space="preserve">is </w:t>
+      </w:r>
+      <w:r>
+        <w:rPr>
+          <w:rFonts w:ascii="Times New Roman" w:hAnsi="Times New Roman" w:cs="Times New Roman"/>
           <w:sz w:val="32"/>
           <w:szCs w:val="32"/>
           <w:u w:val="single"/>
         </w:rPr>
-        <w:t>on___</w:t>
+        <w:t xml:space="preserve"> </w:t>
+      </w:r>
+      <w:r>
+        <w:rPr>
+          <w:rFonts w:ascii="Times New Roman" w:hAnsi="Times New Roman" w:cs="Times New Roman"/>
+          <w:b/>
+          <w:bCs/>
+          <w:sz w:val="32"/>
+          <w:szCs w:val="32"/>
+          <w:u w:val="single"/>
+        </w:rPr>
+        <w:t>o</w:t>
+      </w:r>
+      <w:r>
+        <w:rPr>
+          <w:rFonts w:ascii="Times New Roman" w:hAnsi="Times New Roman" w:cs="Times New Roman"/>
+          <w:b/>
+          <w:bCs/>
+          <w:sz w:val="32"/>
+          <w:szCs w:val="32"/>
+          <w:u w:val="single"/>
+        </w:rPr>
+        <w:t>n</w:t>
+      </w:r>
+      <w:proofErr w:type="gramEnd"/>
+      <w:r>
+        <w:rPr>
+          <w:rFonts w:ascii="Times New Roman" w:hAnsi="Times New Roman" w:cs="Times New Roman"/>
+          <w:b/>
+          <w:bCs/>
+          <w:sz w:val="32"/>
+          <w:szCs w:val="32"/>
+          <w:u w:val="single"/>
+        </w:rPr>
+        <w:t xml:space="preserve"> </w:t>
+      </w:r>
+      <w:r>
+        <w:rPr>
+          <w:rFonts w:ascii="Times New Roman" w:hAnsi="Times New Roman" w:cs="Times New Roman"/>
+          <w:b/>
+          <w:bCs/>
+          <w:sz w:val="32"/>
+          <w:szCs w:val="32"/>
+        </w:rPr>
+        <w:t xml:space="preserve"> </w:t>
       </w:r>
       <w:r>
         <w:rPr>
@@ -5606,22 +5946,22 @@
           <w:szCs w:val="32"/>
         </w:rPr>
         <w:drawing>
-          <wp:anchor distT="0" distB="0" distL="114300" distR="114300" simplePos="0" relativeHeight="251667456" behindDoc="1" locked="0" layoutInCell="1" allowOverlap="1" wp14:anchorId="0AFE94BE" wp14:editId="3F6279AE">
+          <wp:anchor distT="0" distB="0" distL="114300" distR="114300" simplePos="0" relativeHeight="251667456" behindDoc="1" locked="0" layoutInCell="1" allowOverlap="1" wp14:anchorId="0AFE94BE" wp14:editId="09806DC1">
             <wp:simplePos x="0" y="0"/>
             <wp:positionH relativeFrom="margin">
-              <wp:posOffset>5753100</wp:posOffset>
+              <wp:posOffset>5610225</wp:posOffset>
             </wp:positionH>
             <wp:positionV relativeFrom="paragraph">
-              <wp:posOffset>46990</wp:posOffset>
+              <wp:posOffset>43815</wp:posOffset>
             </wp:positionV>
-            <wp:extent cx="847725" cy="723900"/>
-            <wp:effectExtent l="0" t="0" r="9525" b="0"/>
+            <wp:extent cx="1143000" cy="723900"/>
+            <wp:effectExtent l="0" t="0" r="0" b="0"/>
             <wp:wrapTight wrapText="bothSides">
               <wp:wrapPolygon edited="0">
                 <wp:start x="0" y="0"/>
                 <wp:lineTo x="0" y="19326"/>
-                <wp:lineTo x="21357" y="19326"/>
-                <wp:lineTo x="21357" y="0"/>
+                <wp:lineTo x="21240" y="19326"/>
+                <wp:lineTo x="21240" y="0"/>
                 <wp:lineTo x="0" y="0"/>
               </wp:wrapPolygon>
             </wp:wrapTight>
@@ -5639,6 +5979,15 @@
                   <pic:blipFill rotWithShape="1">
                     <a:blip r:embed="rId14" cstate="print">
                       <a:extLst>
+                        <a:ext uri="{BEBA8EAE-BF5A-486C-A8C5-ECC9F3942E4B}">
+                          <a14:imgProps xmlns:a14="http://schemas.microsoft.com/office/drawing/2010/main">
+                            <a14:imgLayer r:embed="rId15">
+                              <a14:imgEffect>
+                                <a14:sharpenSoften amount="50000"/>
+                              </a14:imgEffect>
+                            </a14:imgLayer>
+                          </a14:imgProps>
+                        </a:ext>
                         <a:ext uri="{28A0092B-C50C-407E-A947-70E740481C1C}">
                           <a14:useLocalDpi xmlns:a14="http://schemas.microsoft.com/office/drawing/2010/main" val="0"/>
                         </a:ext>
@@ -5650,7 +5999,7 @@
                   <pic:spPr bwMode="auto">
                     <a:xfrm>
                       <a:off x="0" y="0"/>
-                      <a:ext cx="847725" cy="723900"/>
+                      <a:ext cx="1143000" cy="723900"/>
                     </a:xfrm>
                     <a:prstGeom prst="rect">
                       <a:avLst/>
@@ -5765,7 +6114,7 @@
                     <pic:cNvPicPr/>
                   </pic:nvPicPr>
                   <pic:blipFill rotWithShape="1">
-                    <a:blip r:embed="rId15">
+                    <a:blip r:embed="rId16">
                       <a:extLst>
                         <a:ext uri="{28A0092B-C50C-407E-A947-70E740481C1C}">
                           <a14:useLocalDpi xmlns:a14="http://schemas.microsoft.com/office/drawing/2010/main" val="0"/>
@@ -5851,7 +6200,16 @@
           <w:sz w:val="32"/>
           <w:szCs w:val="32"/>
         </w:rPr>
-        <w:t>outside,</w:t>
+        <w:t>outside</w:t>
+      </w:r>
+      <w:proofErr w:type="gramStart"/>
+      <w:r>
+        <w:rPr>
+          <w:rFonts w:ascii="Times New Roman" w:hAnsi="Times New Roman" w:cs="Times New Roman"/>
+          <w:sz w:val="32"/>
+          <w:szCs w:val="32"/>
+        </w:rPr>
+        <w:t>,</w:t>
       </w:r>
       <w:r>
         <w:rPr>
@@ -5861,6 +6219,7 @@
         </w:rPr>
         <w:t xml:space="preserve"> )</w:t>
       </w:r>
+      <w:proofErr w:type="gramEnd"/>
     </w:p>
     <w:p>
       <w:pPr>

</xml_diff>